<commit_message>
[QuangNN] Bài tập tổng hơp 2
</commit_message>
<xml_diff>
--- a/BaiTapTongHop1.docx
+++ b/BaiTapTongHop1.docx
@@ -1,6 +1,6 @@
 
 <file path=word/document.xml><?xml version="1.0" encoding="utf-8"?>
-<w:document xmlns:wpc="http://schemas.microsoft.com/office/word/2010/wordprocessingCanvas" xmlns:cx="http://schemas.microsoft.com/office/drawing/2014/chartex" xmlns:mc="http://schemas.openxmlformats.org/markup-compatibility/2006" xmlns:o="urn:schemas-microsoft-com:office:office" xmlns:r="http://schemas.openxmlformats.org/officeDocument/2006/relationships" xmlns:m="http://schemas.openxmlformats.org/officeDocument/2006/math" xmlns:v="urn:schemas-microsoft-com:vml" xmlns:wp14="http://schemas.microsoft.com/office/word/2010/wordprocessingDrawing" xmlns:wp="http://schemas.openxmlformats.org/drawingml/2006/wordprocessingDrawing" xmlns:w10="urn:schemas-microsoft-com:office:word" xmlns:w="http://schemas.openxmlformats.org/wordprocessingml/2006/main" xmlns:w14="http://schemas.microsoft.com/office/word/2010/wordml" xmlns:w15="http://schemas.microsoft.com/office/word/2012/wordml" xmlns:w16se="http://schemas.microsoft.com/office/word/2015/wordml/symex" xmlns:wpg="http://schemas.microsoft.com/office/word/2010/wordprocessingGroup" xmlns:wpi="http://schemas.microsoft.com/office/word/2010/wordprocessingInk" xmlns:wne="http://schemas.microsoft.com/office/word/2006/wordml" xmlns:wps="http://schemas.microsoft.com/office/word/2010/wordprocessingShape" mc:Ignorable="w14 w15 w16se wp14">
+<w:document xmlns:wpc="http://schemas.microsoft.com/office/word/2010/wordprocessingCanvas" xmlns:mc="http://schemas.openxmlformats.org/markup-compatibility/2006" xmlns:o="urn:schemas-microsoft-com:office:office" xmlns:r="http://schemas.openxmlformats.org/officeDocument/2006/relationships" xmlns:m="http://schemas.openxmlformats.org/officeDocument/2006/math" xmlns:v="urn:schemas-microsoft-com:vml" xmlns:wp14="http://schemas.microsoft.com/office/word/2010/wordprocessingDrawing" xmlns:wp="http://schemas.openxmlformats.org/drawingml/2006/wordprocessingDrawing" xmlns:w10="urn:schemas-microsoft-com:office:word" xmlns:w="http://schemas.openxmlformats.org/wordprocessingml/2006/main" xmlns:w14="http://schemas.microsoft.com/office/word/2010/wordml" xmlns:w15="http://schemas.microsoft.com/office/word/2012/wordml" xmlns:wpg="http://schemas.microsoft.com/office/word/2010/wordprocessingGroup" xmlns:wpi="http://schemas.microsoft.com/office/word/2010/wordprocessingInk" xmlns:wne="http://schemas.microsoft.com/office/word/2006/wordml" xmlns:wps="http://schemas.microsoft.com/office/word/2010/wordprocessingShape" mc:Ignorable="w14 w15 wp14">
   <w:body>
     <w:p>
       <w:pPr>
@@ -10,8 +10,160 @@
           <w:numId w:val="2"/>
         </w:numPr>
       </w:pPr>
-      <w:r>
-        <w:t xml:space="preserve">Nhập năm sinh của một người. Tính tuổi người đó. </w:t>
+      <w:proofErr w:type="spellStart"/>
+      <w:r>
+        <w:t>Viết</w:t>
+      </w:r>
+      <w:proofErr w:type="spellEnd"/>
+      <w:r>
+        <w:t xml:space="preserve"> </w:t>
+      </w:r>
+      <w:proofErr w:type="spellStart"/>
+      <w:r>
+        <w:t>chương</w:t>
+      </w:r>
+      <w:proofErr w:type="spellEnd"/>
+      <w:r>
+        <w:t xml:space="preserve"> </w:t>
+      </w:r>
+      <w:proofErr w:type="spellStart"/>
+      <w:r>
+        <w:t>trình</w:t>
+      </w:r>
+      <w:proofErr w:type="spellEnd"/>
+      <w:r>
+        <w:t xml:space="preserve"> </w:t>
+      </w:r>
+      <w:proofErr w:type="spellStart"/>
+      <w:r>
+        <w:t>nhập</w:t>
+      </w:r>
+      <w:proofErr w:type="spellEnd"/>
+      <w:r>
+        <w:t xml:space="preserve"> </w:t>
+      </w:r>
+      <w:proofErr w:type="spellStart"/>
+      <w:r>
+        <w:t>tên</w:t>
+      </w:r>
+      <w:proofErr w:type="spellEnd"/>
+      <w:r>
+        <w:t xml:space="preserve"> </w:t>
+      </w:r>
+      <w:proofErr w:type="spellStart"/>
+      <w:r>
+        <w:t>học</w:t>
+      </w:r>
+      <w:proofErr w:type="spellEnd"/>
+      <w:r>
+        <w:t xml:space="preserve"> </w:t>
+      </w:r>
+      <w:proofErr w:type="spellStart"/>
+      <w:r>
+        <w:t>sinh</w:t>
+      </w:r>
+      <w:proofErr w:type="spellEnd"/>
+      <w:r>
+        <w:t xml:space="preserve">, </w:t>
+      </w:r>
+      <w:proofErr w:type="spellStart"/>
+      <w:r>
+        <w:t>điểm</w:t>
+      </w:r>
+      <w:proofErr w:type="spellEnd"/>
+      <w:r>
+        <w:t xml:space="preserve"> </w:t>
+      </w:r>
+      <w:proofErr w:type="spellStart"/>
+      <w:r>
+        <w:t>toán</w:t>
+      </w:r>
+      <w:proofErr w:type="spellEnd"/>
+      <w:r>
+        <w:t xml:space="preserve">, </w:t>
+      </w:r>
+      <w:proofErr w:type="spellStart"/>
+      <w:r>
+        <w:t>điểm</w:t>
+      </w:r>
+      <w:proofErr w:type="spellEnd"/>
+      <w:r>
+        <w:t xml:space="preserve"> </w:t>
+      </w:r>
+      <w:proofErr w:type="spellStart"/>
+      <w:r>
+        <w:t>văn</w:t>
+      </w:r>
+      <w:proofErr w:type="spellEnd"/>
+      <w:r>
+        <w:t xml:space="preserve">, </w:t>
+      </w:r>
+      <w:proofErr w:type="spellStart"/>
+      <w:r>
+        <w:t>tính</w:t>
+      </w:r>
+      <w:proofErr w:type="spellEnd"/>
+      <w:r>
+        <w:t xml:space="preserve"> </w:t>
+      </w:r>
+      <w:proofErr w:type="spellStart"/>
+      <w:r>
+        <w:t>điểm</w:t>
+      </w:r>
+      <w:proofErr w:type="spellEnd"/>
+      <w:r>
+        <w:t xml:space="preserve"> </w:t>
+      </w:r>
+      <w:proofErr w:type="spellStart"/>
+      <w:r>
+        <w:t>trung</w:t>
+      </w:r>
+      <w:proofErr w:type="spellEnd"/>
+      <w:r>
+        <w:t xml:space="preserve"> </w:t>
+      </w:r>
+      <w:proofErr w:type="spellStart"/>
+      <w:r>
+        <w:t>bình</w:t>
+      </w:r>
+      <w:proofErr w:type="spellEnd"/>
+      <w:r>
+        <w:t xml:space="preserve"> </w:t>
+      </w:r>
+      <w:proofErr w:type="spellStart"/>
+      <w:r>
+        <w:t>và</w:t>
+      </w:r>
+      <w:proofErr w:type="spellEnd"/>
+      <w:r>
+        <w:t xml:space="preserve"> </w:t>
+      </w:r>
+      <w:proofErr w:type="spellStart"/>
+      <w:r>
+        <w:t>xuất</w:t>
+      </w:r>
+      <w:proofErr w:type="spellEnd"/>
+      <w:r>
+        <w:t xml:space="preserve"> </w:t>
+      </w:r>
+      <w:proofErr w:type="spellStart"/>
+      <w:r>
+        <w:t>kết</w:t>
+      </w:r>
+      <w:proofErr w:type="spellEnd"/>
+      <w:r>
+        <w:t xml:space="preserve"> </w:t>
+      </w:r>
+      <w:proofErr w:type="spellStart"/>
+      <w:r>
+        <w:t>quả</w:t>
+      </w:r>
+      <w:proofErr w:type="spellEnd"/>
+      <w:r>
+        <w:t>.</w:t>
+      </w:r>
+      <w:r>
+        <w:t xml:space="preserve"> </w:t>
       </w:r>
     </w:p>
     <w:p>
@@ -22,12 +174,519 @@
           <w:numId w:val="2"/>
         </w:numPr>
       </w:pPr>
-      <w:r>
-        <w:t>Nhập 2 số a và b. Tính tổng, hiệu, tính và thương của hai số đó.</w:t>
-      </w:r>
-      <w:r>
-        <w:t xml:space="preserve"> </w:t>
-      </w:r>
+      <w:proofErr w:type="spellStart"/>
+      <w:r>
+        <w:t>Viết</w:t>
+      </w:r>
+      <w:proofErr w:type="spellEnd"/>
+      <w:r>
+        <w:t xml:space="preserve"> </w:t>
+      </w:r>
+      <w:proofErr w:type="spellStart"/>
+      <w:r>
+        <w:t>chương</w:t>
+      </w:r>
+      <w:proofErr w:type="spellEnd"/>
+      <w:r>
+        <w:t xml:space="preserve"> </w:t>
+      </w:r>
+      <w:proofErr w:type="spellStart"/>
+      <w:r>
+        <w:t>trình</w:t>
+      </w:r>
+      <w:proofErr w:type="spellEnd"/>
+      <w:r>
+        <w:t xml:space="preserve"> </w:t>
+      </w:r>
+      <w:proofErr w:type="spellStart"/>
+      <w:r>
+        <w:t>nhập</w:t>
+      </w:r>
+      <w:proofErr w:type="spellEnd"/>
+      <w:r>
+        <w:t xml:space="preserve"> </w:t>
+      </w:r>
+      <w:proofErr w:type="spellStart"/>
+      <w:r>
+        <w:t>vào</w:t>
+      </w:r>
+      <w:proofErr w:type="spellEnd"/>
+      <w:r>
+        <w:t xml:space="preserve"> </w:t>
+      </w:r>
+      <w:proofErr w:type="spellStart"/>
+      <w:r>
+        <w:t>một</w:t>
+      </w:r>
+      <w:proofErr w:type="spellEnd"/>
+      <w:r>
+        <w:t xml:space="preserve"> </w:t>
+      </w:r>
+      <w:proofErr w:type="spellStart"/>
+      <w:r>
+        <w:t>phân</w:t>
+      </w:r>
+      <w:proofErr w:type="spellEnd"/>
+      <w:r>
+        <w:t xml:space="preserve"> </w:t>
+      </w:r>
+      <w:proofErr w:type="spellStart"/>
+      <w:r>
+        <w:t>số</w:t>
+      </w:r>
+      <w:proofErr w:type="spellEnd"/>
+      <w:r>
+        <w:t xml:space="preserve"> (</w:t>
+      </w:r>
+      <w:proofErr w:type="spellStart"/>
+      <w:r>
+        <w:t>gồm</w:t>
+      </w:r>
+      <w:proofErr w:type="spellEnd"/>
+      <w:r>
+        <w:t xml:space="preserve"> </w:t>
+      </w:r>
+      <w:proofErr w:type="spellStart"/>
+      <w:r>
+        <w:t>tử</w:t>
+      </w:r>
+      <w:proofErr w:type="spellEnd"/>
+      <w:r>
+        <w:t xml:space="preserve"> &amp; </w:t>
+      </w:r>
+      <w:proofErr w:type="spellStart"/>
+      <w:r>
+        <w:t>mẫu</w:t>
+      </w:r>
+      <w:proofErr w:type="spellEnd"/>
+      <w:r>
+        <w:t>)</w:t>
+      </w:r>
+      <w:r>
+        <w:t xml:space="preserve">. </w:t>
+      </w:r>
+    </w:p>
+    <w:p>
+      <w:pPr>
+        <w:pStyle w:val="ListParagraph"/>
+        <w:numPr>
+          <w:ilvl w:val="1"/>
+          <w:numId w:val="2"/>
+        </w:numPr>
+      </w:pPr>
+      <w:proofErr w:type="spellStart"/>
+      <w:r>
+        <w:t>Viết</w:t>
+      </w:r>
+      <w:proofErr w:type="spellEnd"/>
+      <w:r>
+        <w:t xml:space="preserve"> method </w:t>
+      </w:r>
+      <w:proofErr w:type="spellStart"/>
+      <w:r>
+        <w:t>nhập</w:t>
+      </w:r>
+      <w:proofErr w:type="spellEnd"/>
+      <w:r>
+        <w:t xml:space="preserve">, </w:t>
+      </w:r>
+      <w:proofErr w:type="spellStart"/>
+      <w:r>
+        <w:t>xuất</w:t>
+      </w:r>
+      <w:proofErr w:type="spellEnd"/>
+      <w:r>
+        <w:t xml:space="preserve"> </w:t>
+      </w:r>
+      <w:proofErr w:type="spellStart"/>
+      <w:r>
+        <w:t>cho</w:t>
+      </w:r>
+      <w:proofErr w:type="spellEnd"/>
+      <w:r>
+        <w:t xml:space="preserve"> </w:t>
+      </w:r>
+      <w:proofErr w:type="spellStart"/>
+      <w:r>
+        <w:t>phân</w:t>
+      </w:r>
+      <w:proofErr w:type="spellEnd"/>
+      <w:r>
+        <w:t xml:space="preserve"> </w:t>
+      </w:r>
+      <w:proofErr w:type="spellStart"/>
+      <w:r>
+        <w:t>số</w:t>
+      </w:r>
+      <w:proofErr w:type="spellEnd"/>
+      <w:r>
+        <w:t xml:space="preserve">. </w:t>
+      </w:r>
+    </w:p>
+    <w:p>
+      <w:pPr>
+        <w:pStyle w:val="ListParagraph"/>
+        <w:numPr>
+          <w:ilvl w:val="2"/>
+          <w:numId w:val="2"/>
+        </w:numPr>
+      </w:pPr>
+      <w:proofErr w:type="spellStart"/>
+      <w:r>
+        <w:t>Đối</w:t>
+      </w:r>
+      <w:proofErr w:type="spellEnd"/>
+      <w:r>
+        <w:t xml:space="preserve"> </w:t>
+      </w:r>
+      <w:proofErr w:type="spellStart"/>
+      <w:r>
+        <w:t>với</w:t>
+      </w:r>
+      <w:proofErr w:type="spellEnd"/>
+      <w:r>
+        <w:t xml:space="preserve"> method </w:t>
+      </w:r>
+      <w:proofErr w:type="spellStart"/>
+      <w:r>
+        <w:t>nhập</w:t>
+      </w:r>
+      <w:proofErr w:type="spellEnd"/>
+      <w:r>
+        <w:t xml:space="preserve"> </w:t>
+      </w:r>
+      <w:proofErr w:type="spellStart"/>
+      <w:r>
+        <w:t>sẽ</w:t>
+      </w:r>
+      <w:proofErr w:type="spellEnd"/>
+      <w:r>
+        <w:t xml:space="preserve"> </w:t>
+      </w:r>
+      <w:proofErr w:type="spellStart"/>
+      <w:r>
+        <w:t>không</w:t>
+      </w:r>
+      <w:proofErr w:type="spellEnd"/>
+      <w:r>
+        <w:t xml:space="preserve"> </w:t>
+      </w:r>
+      <w:proofErr w:type="spellStart"/>
+      <w:r>
+        <w:t>cho</w:t>
+      </w:r>
+      <w:proofErr w:type="spellEnd"/>
+      <w:r>
+        <w:t xml:space="preserve"> </w:t>
+      </w:r>
+      <w:proofErr w:type="spellStart"/>
+      <w:r>
+        <w:t>nhập</w:t>
+      </w:r>
+      <w:proofErr w:type="spellEnd"/>
+      <w:r>
+        <w:rPr>
+          <w:lang w:val="vi-VN"/>
+        </w:rPr>
+        <w:t xml:space="preserve"> mẫu</w:t>
+      </w:r>
+      <w:r>
+        <w:t xml:space="preserve"> </w:t>
+      </w:r>
+      <w:r>
+        <w:t>=</w:t>
+      </w:r>
+      <w:r>
+        <w:t xml:space="preserve"> 0</w:t>
+      </w:r>
+    </w:p>
+    <w:p>
+      <w:pPr>
+        <w:pStyle w:val="ListParagraph"/>
+        <w:numPr>
+          <w:ilvl w:val="2"/>
+          <w:numId w:val="2"/>
+        </w:numPr>
+      </w:pPr>
+      <w:proofErr w:type="spellStart"/>
+      <w:r>
+        <w:t>Đối</w:t>
+      </w:r>
+      <w:proofErr w:type="spellEnd"/>
+      <w:r>
+        <w:t xml:space="preserve"> </w:t>
+      </w:r>
+      <w:proofErr w:type="spellStart"/>
+      <w:r>
+        <w:t>với</w:t>
+      </w:r>
+      <w:proofErr w:type="spellEnd"/>
+      <w:r>
+        <w:t xml:space="preserve"> method </w:t>
+      </w:r>
+      <w:proofErr w:type="spellStart"/>
+      <w:r>
+        <w:t>xuất</w:t>
+      </w:r>
+      <w:proofErr w:type="spellEnd"/>
+      <w:r>
+        <w:t xml:space="preserve"> </w:t>
+      </w:r>
+      <w:proofErr w:type="spellStart"/>
+      <w:r>
+        <w:t>nên</w:t>
+      </w:r>
+      <w:proofErr w:type="spellEnd"/>
+      <w:r>
+        <w:t xml:space="preserve"> ở </w:t>
+      </w:r>
+      <w:proofErr w:type="spellStart"/>
+      <w:r>
+        <w:t>dạng</w:t>
+      </w:r>
+      <w:proofErr w:type="spellEnd"/>
+      <w:r>
+        <w:t xml:space="preserve"> </w:t>
+      </w:r>
+      <w:proofErr w:type="spellStart"/>
+      <w:r>
+        <w:t>rút</w:t>
+      </w:r>
+      <w:proofErr w:type="spellEnd"/>
+      <w:r>
+        <w:t xml:space="preserve"> </w:t>
+      </w:r>
+      <w:proofErr w:type="spellStart"/>
+      <w:r>
+        <w:t>gọn</w:t>
+      </w:r>
+      <w:proofErr w:type="spellEnd"/>
+      <w:r>
+        <w:t xml:space="preserve"> </w:t>
+      </w:r>
+      <w:proofErr w:type="spellStart"/>
+      <w:r>
+        <w:t>nhất</w:t>
+      </w:r>
+      <w:proofErr w:type="spellEnd"/>
+      <w:r>
+        <w:t xml:space="preserve"> (2/8 </w:t>
+      </w:r>
+      <w:proofErr w:type="spellStart"/>
+      <w:r>
+        <w:t>nên</w:t>
+      </w:r>
+      <w:proofErr w:type="spellEnd"/>
+      <w:r>
+        <w:t xml:space="preserve"> </w:t>
+      </w:r>
+      <w:proofErr w:type="spellStart"/>
+      <w:r>
+        <w:t>là</w:t>
+      </w:r>
+      <w:proofErr w:type="spellEnd"/>
+      <w:r>
+        <w:t xml:space="preserve"> 1/4, 8/-4 </w:t>
+      </w:r>
+      <w:proofErr w:type="spellStart"/>
+      <w:r>
+        <w:t>nên</w:t>
+      </w:r>
+      <w:proofErr w:type="spellEnd"/>
+      <w:r>
+        <w:t xml:space="preserve"> </w:t>
+      </w:r>
+      <w:proofErr w:type="spellStart"/>
+      <w:r>
+        <w:t>là</w:t>
+      </w:r>
+      <w:proofErr w:type="spellEnd"/>
+      <w:r>
+        <w:t xml:space="preserve"> -2, …)</w:t>
+      </w:r>
+    </w:p>
+    <w:p>
+      <w:pPr>
+        <w:pStyle w:val="ListParagraph"/>
+        <w:numPr>
+          <w:ilvl w:val="1"/>
+          <w:numId w:val="2"/>
+        </w:numPr>
+      </w:pPr>
+      <w:proofErr w:type="spellStart"/>
+      <w:r>
+        <w:t>Tính</w:t>
+      </w:r>
+      <w:proofErr w:type="spellEnd"/>
+      <w:r>
+        <w:t xml:space="preserve"> </w:t>
+      </w:r>
+      <w:proofErr w:type="spellStart"/>
+      <w:r>
+        <w:t>Tổng</w:t>
+      </w:r>
+      <w:proofErr w:type="spellEnd"/>
+      <w:r>
+        <w:t xml:space="preserve">, </w:t>
+      </w:r>
+      <w:proofErr w:type="spellStart"/>
+      <w:r>
+        <w:t>Hiệu</w:t>
+      </w:r>
+      <w:proofErr w:type="spellEnd"/>
+      <w:r>
+        <w:t xml:space="preserve">, </w:t>
+      </w:r>
+      <w:proofErr w:type="spellStart"/>
+      <w:r>
+        <w:t>tích</w:t>
+      </w:r>
+      <w:proofErr w:type="spellEnd"/>
+      <w:r>
+        <w:t>,</w:t>
+      </w:r>
+      <w:r>
+        <w:t xml:space="preserve"> </w:t>
+      </w:r>
+      <w:proofErr w:type="spellStart"/>
+      <w:r>
+        <w:t>thương</w:t>
+      </w:r>
+      <w:proofErr w:type="spellEnd"/>
+      <w:r>
+        <w:t xml:space="preserve"> </w:t>
+      </w:r>
+      <w:proofErr w:type="spellStart"/>
+      <w:r>
+        <w:t>của</w:t>
+      </w:r>
+      <w:proofErr w:type="spellEnd"/>
+      <w:r>
+        <w:t xml:space="preserve"> 2 </w:t>
+      </w:r>
+      <w:proofErr w:type="spellStart"/>
+      <w:r>
+        <w:t>phân</w:t>
+      </w:r>
+      <w:proofErr w:type="spellEnd"/>
+      <w:r>
+        <w:t xml:space="preserve"> </w:t>
+      </w:r>
+      <w:proofErr w:type="spellStart"/>
+      <w:r>
+        <w:t>số</w:t>
+      </w:r>
+      <w:proofErr w:type="spellEnd"/>
+    </w:p>
+    <w:p>
+      <w:pPr>
+        <w:pStyle w:val="ListParagraph"/>
+        <w:numPr>
+          <w:ilvl w:val="1"/>
+          <w:numId w:val="2"/>
+        </w:numPr>
+      </w:pPr>
+      <w:proofErr w:type="spellStart"/>
+      <w:r>
+        <w:t>Hãy</w:t>
+      </w:r>
+      <w:proofErr w:type="spellEnd"/>
+      <w:r>
+        <w:t xml:space="preserve"> </w:t>
+      </w:r>
+      <w:proofErr w:type="spellStart"/>
+      <w:r>
+        <w:t>cho</w:t>
+      </w:r>
+      <w:proofErr w:type="spellEnd"/>
+      <w:r>
+        <w:t xml:space="preserve"> </w:t>
+      </w:r>
+      <w:proofErr w:type="spellStart"/>
+      <w:r>
+        <w:t>biết</w:t>
+      </w:r>
+      <w:proofErr w:type="spellEnd"/>
+      <w:r>
+        <w:t xml:space="preserve"> </w:t>
+      </w:r>
+      <w:proofErr w:type="spellStart"/>
+      <w:r>
+        <w:t>phân</w:t>
+      </w:r>
+      <w:proofErr w:type="spellEnd"/>
+      <w:r>
+        <w:t xml:space="preserve"> </w:t>
+      </w:r>
+      <w:proofErr w:type="spellStart"/>
+      <w:r>
+        <w:t>số</w:t>
+      </w:r>
+      <w:proofErr w:type="spellEnd"/>
+      <w:r>
+        <w:t xml:space="preserve"> </w:t>
+      </w:r>
+      <w:proofErr w:type="spellStart"/>
+      <w:r>
+        <w:t>đó</w:t>
+      </w:r>
+      <w:proofErr w:type="spellEnd"/>
+      <w:r>
+        <w:t xml:space="preserve"> </w:t>
+      </w:r>
+      <w:proofErr w:type="spellStart"/>
+      <w:r>
+        <w:t>là</w:t>
+      </w:r>
+      <w:proofErr w:type="spellEnd"/>
+      <w:r>
+        <w:t xml:space="preserve"> </w:t>
+      </w:r>
+      <w:proofErr w:type="spellStart"/>
+      <w:r>
+        <w:t>phân</w:t>
+      </w:r>
+      <w:proofErr w:type="spellEnd"/>
+      <w:r>
+        <w:t xml:space="preserve"> </w:t>
+      </w:r>
+      <w:proofErr w:type="spellStart"/>
+      <w:r>
+        <w:t>số</w:t>
+      </w:r>
+      <w:proofErr w:type="spellEnd"/>
+      <w:r>
+        <w:t xml:space="preserve"> </w:t>
+      </w:r>
+      <w:proofErr w:type="spellStart"/>
+      <w:r>
+        <w:t>âm</w:t>
+      </w:r>
+      <w:proofErr w:type="spellEnd"/>
+      <w:r>
+        <w:t xml:space="preserve"> hay </w:t>
+      </w:r>
+      <w:proofErr w:type="spellStart"/>
+      <w:r>
+        <w:t>dương</w:t>
+      </w:r>
+      <w:proofErr w:type="spellEnd"/>
+      <w:r>
+        <w:t xml:space="preserve"> hay </w:t>
+      </w:r>
+      <w:proofErr w:type="spellStart"/>
+      <w:r>
+        <w:t>bằng</w:t>
+      </w:r>
+      <w:proofErr w:type="spellEnd"/>
+      <w:r>
+        <w:t xml:space="preserve"> </w:t>
+      </w:r>
+      <w:proofErr w:type="spellStart"/>
+      <w:r>
+        <w:t>không</w:t>
+      </w:r>
+      <w:proofErr w:type="spellEnd"/>
     </w:p>
     <w:p>
       <w:pPr>
@@ -37,611 +696,155 @@
           <w:numId w:val="2"/>
         </w:numPr>
       </w:pPr>
-      <w:r>
-        <w:t xml:space="preserve">Nhập tên sản phẩm, số lượng và đơn giá. Tính tiền và thuế giá trị gia tăng phải trả, biết: </w:t>
-      </w:r>
-    </w:p>
-    <w:p>
-      <w:pPr>
-        <w:pStyle w:val="ListParagraph"/>
-        <w:ind w:firstLine="720"/>
-      </w:pPr>
-      <w:r>
-        <w:t xml:space="preserve">a. tiền = số lượng * đơn giá </w:t>
-      </w:r>
-    </w:p>
-    <w:p>
-      <w:pPr>
-        <w:pStyle w:val="ListParagraph"/>
-        <w:ind w:firstLine="720"/>
-      </w:pPr>
-      <w:r>
-        <w:t xml:space="preserve">b. thuế giá trị gia tăng = 10% </w:t>
-      </w:r>
-    </w:p>
-    <w:p>
-      <w:pPr>
-        <w:pStyle w:val="ListParagraph"/>
-        <w:numPr>
-          <w:ilvl w:val="0"/>
-          <w:numId w:val="2"/>
-        </w:numPr>
-      </w:pPr>
-      <w:r>
-        <w:t>Nhập điểm thi và hệ số 3 môn Toán, Lý, Hóa của một học sinh. Tính điểm trung bình của học sinh đó.</w:t>
-      </w:r>
-    </w:p>
-    <w:p>
-      <w:pPr>
-        <w:pStyle w:val="ListParagraph"/>
-        <w:numPr>
-          <w:ilvl w:val="0"/>
-          <w:numId w:val="2"/>
-        </w:numPr>
-      </w:pPr>
-      <w:r>
-        <w:t>Nhập bán kính của đường tròn. Tính chu vi và diện tích của hình tròn đó.</w:t>
-      </w:r>
-    </w:p>
-    <w:p>
-      <w:pPr>
-        <w:pStyle w:val="ListParagraph"/>
-        <w:numPr>
-          <w:ilvl w:val="0"/>
-          <w:numId w:val="2"/>
-        </w:numPr>
-      </w:pPr>
-      <w:r>
-        <w:t>Nhập vào số xe của bạn (gồm tối đa 5 chữ số</w:t>
-      </w:r>
-      <w:r>
-        <w:t>, mặc định đầu vào đúng</w:t>
-      </w:r>
-      <w:r>
-        <w:t>). Cho biết số xe của bạn được mấy nút?</w:t>
-      </w:r>
-    </w:p>
-    <w:p>
-      <w:pPr>
-        <w:pStyle w:val="ListParagraph"/>
-        <w:numPr>
-          <w:ilvl w:val="0"/>
-          <w:numId w:val="2"/>
-        </w:numPr>
-      </w:pPr>
-      <w:r>
-        <w:t>Tìm a biết:</w:t>
-      </w:r>
-    </w:p>
-    <w:p>
-      <w:pPr>
-        <w:pStyle w:val="ListParagraph"/>
-        <w:numPr>
-          <w:ilvl w:val="1"/>
-          <w:numId w:val="2"/>
-        </w:numPr>
-      </w:pPr>
-      <w:r>
-        <w:t>int i = 1, j = 1;</w:t>
-      </w:r>
-    </w:p>
-    <w:p>
-      <w:pPr>
-        <w:pStyle w:val="ListParagraph"/>
-        <w:autoSpaceDE w:val="0"/>
-        <w:autoSpaceDN w:val="0"/>
-        <w:adjustRightInd w:val="0"/>
-        <w:spacing w:after="0" w:line="240" w:lineRule="auto"/>
-        <w:ind w:left="1440"/>
-        <w:rPr>
-          <w:rFonts w:ascii="Segoe UI" w:hAnsi="Segoe UI" w:cs="Segoe UI"/>
-          <w:color w:val="000000"/>
-          <w:sz w:val="20"/>
-          <w:szCs w:val="20"/>
-        </w:rPr>
-      </w:pPr>
-      <w:r>
-        <w:rPr>
-          <w:rFonts w:ascii="Segoe UI" w:hAnsi="Segoe UI" w:cs="Segoe UI"/>
-          <w:color w:val="000000"/>
-          <w:sz w:val="20"/>
-          <w:szCs w:val="20"/>
-        </w:rPr>
-        <w:t>int a = i++ + j++;</w:t>
-      </w:r>
-    </w:p>
-    <w:p>
-      <w:pPr>
-        <w:pStyle w:val="ListParagraph"/>
-        <w:numPr>
-          <w:ilvl w:val="1"/>
-          <w:numId w:val="2"/>
-        </w:numPr>
-        <w:autoSpaceDE w:val="0"/>
-        <w:autoSpaceDN w:val="0"/>
-        <w:adjustRightInd w:val="0"/>
-        <w:spacing w:after="0" w:line="240" w:lineRule="auto"/>
-        <w:rPr>
-          <w:rFonts w:ascii="Segoe UI" w:hAnsi="Segoe UI" w:cs="Segoe UI"/>
-          <w:color w:val="000000"/>
-          <w:sz w:val="20"/>
-          <w:szCs w:val="20"/>
-        </w:rPr>
-      </w:pPr>
-      <w:r>
-        <w:rPr>
-          <w:rFonts w:ascii="Segoe UI" w:hAnsi="Segoe UI" w:cs="Segoe UI"/>
-          <w:color w:val="000000"/>
-          <w:sz w:val="20"/>
-          <w:szCs w:val="20"/>
-        </w:rPr>
-        <w:t>int i = 1, j = 1;</w:t>
-      </w:r>
-    </w:p>
-    <w:p>
-      <w:pPr>
-        <w:autoSpaceDE w:val="0"/>
-        <w:autoSpaceDN w:val="0"/>
-        <w:adjustRightInd w:val="0"/>
-        <w:spacing w:after="0" w:line="240" w:lineRule="auto"/>
-        <w:ind w:left="720" w:firstLine="720"/>
-        <w:rPr>
-          <w:rFonts w:ascii="Segoe UI" w:hAnsi="Segoe UI" w:cs="Segoe UI"/>
-          <w:color w:val="000000"/>
-          <w:sz w:val="20"/>
-          <w:szCs w:val="20"/>
-        </w:rPr>
-      </w:pPr>
-      <w:r>
-        <w:rPr>
-          <w:rFonts w:ascii="Segoe UI" w:hAnsi="Segoe UI" w:cs="Segoe UI"/>
-          <w:color w:val="000000"/>
-          <w:sz w:val="20"/>
-          <w:szCs w:val="20"/>
-        </w:rPr>
-        <w:t>int a = i++ + ++j;</w:t>
-      </w:r>
-    </w:p>
-    <w:p>
-      <w:pPr>
-        <w:pStyle w:val="ListParagraph"/>
-        <w:numPr>
-          <w:ilvl w:val="1"/>
-          <w:numId w:val="2"/>
-        </w:numPr>
-        <w:autoSpaceDE w:val="0"/>
-        <w:autoSpaceDN w:val="0"/>
-        <w:adjustRightInd w:val="0"/>
-        <w:spacing w:after="0" w:line="240" w:lineRule="auto"/>
-        <w:rPr>
-          <w:rFonts w:ascii="Segoe UI" w:hAnsi="Segoe UI" w:cs="Segoe UI"/>
-          <w:color w:val="000000"/>
-          <w:sz w:val="20"/>
-          <w:szCs w:val="20"/>
-        </w:rPr>
-      </w:pPr>
-      <w:r>
-        <w:rPr>
-          <w:rFonts w:ascii="Segoe UI" w:hAnsi="Segoe UI" w:cs="Segoe UI"/>
-          <w:color w:val="000000"/>
-          <w:sz w:val="20"/>
-          <w:szCs w:val="20"/>
-        </w:rPr>
-        <w:t>int i = 1, j = 1;</w:t>
-      </w:r>
-    </w:p>
-    <w:p>
-      <w:pPr>
-        <w:autoSpaceDE w:val="0"/>
-        <w:autoSpaceDN w:val="0"/>
-        <w:adjustRightInd w:val="0"/>
-        <w:spacing w:after="0" w:line="240" w:lineRule="auto"/>
-        <w:ind w:left="720" w:firstLine="720"/>
-        <w:rPr>
-          <w:rFonts w:ascii="Segoe UI" w:hAnsi="Segoe UI" w:cs="Segoe UI"/>
-          <w:color w:val="000000"/>
-          <w:sz w:val="20"/>
-          <w:szCs w:val="20"/>
-        </w:rPr>
-      </w:pPr>
-      <w:r>
-        <w:rPr>
-          <w:rFonts w:ascii="Segoe UI" w:hAnsi="Segoe UI" w:cs="Segoe UI"/>
-          <w:color w:val="000000"/>
-          <w:sz w:val="20"/>
-          <w:szCs w:val="20"/>
-        </w:rPr>
-        <w:t>int a = ++i + j++;</w:t>
-      </w:r>
-    </w:p>
-    <w:p>
-      <w:pPr>
-        <w:pStyle w:val="ListParagraph"/>
-        <w:numPr>
-          <w:ilvl w:val="1"/>
-          <w:numId w:val="2"/>
-        </w:numPr>
-        <w:autoSpaceDE w:val="0"/>
-        <w:autoSpaceDN w:val="0"/>
-        <w:adjustRightInd w:val="0"/>
-        <w:spacing w:after="0" w:line="240" w:lineRule="auto"/>
-        <w:rPr>
-          <w:rFonts w:ascii="Segoe UI" w:hAnsi="Segoe UI" w:cs="Segoe UI"/>
-          <w:color w:val="000000"/>
-          <w:sz w:val="20"/>
-          <w:szCs w:val="20"/>
-        </w:rPr>
-      </w:pPr>
-      <w:r>
-        <w:rPr>
-          <w:rFonts w:ascii="Segoe UI" w:hAnsi="Segoe UI" w:cs="Segoe UI"/>
-          <w:color w:val="000000"/>
-          <w:sz w:val="20"/>
-          <w:szCs w:val="20"/>
-        </w:rPr>
-        <w:t>int i = 1, j = 1;</w:t>
-      </w:r>
-    </w:p>
-    <w:p>
-      <w:pPr>
-        <w:autoSpaceDE w:val="0"/>
-        <w:autoSpaceDN w:val="0"/>
-        <w:adjustRightInd w:val="0"/>
-        <w:spacing w:after="0" w:line="240" w:lineRule="auto"/>
-        <w:ind w:left="720" w:firstLine="720"/>
-        <w:rPr>
-          <w:rFonts w:ascii="Segoe UI" w:hAnsi="Segoe UI" w:cs="Segoe UI"/>
-          <w:color w:val="000000"/>
-          <w:sz w:val="20"/>
-          <w:szCs w:val="20"/>
-        </w:rPr>
-      </w:pPr>
-      <w:r>
-        <w:rPr>
-          <w:rFonts w:ascii="Segoe UI" w:hAnsi="Segoe UI" w:cs="Segoe UI"/>
-          <w:color w:val="000000"/>
-          <w:sz w:val="20"/>
-          <w:szCs w:val="20"/>
-        </w:rPr>
-        <w:t>a = ++i + ++j;</w:t>
-      </w:r>
-    </w:p>
-    <w:p>
-      <w:pPr>
-        <w:pStyle w:val="ListParagraph"/>
-        <w:numPr>
-          <w:ilvl w:val="1"/>
-          <w:numId w:val="2"/>
-        </w:numPr>
-        <w:autoSpaceDE w:val="0"/>
-        <w:autoSpaceDN w:val="0"/>
-        <w:adjustRightInd w:val="0"/>
-        <w:spacing w:after="0" w:line="240" w:lineRule="auto"/>
-        <w:rPr>
-          <w:rFonts w:ascii="Segoe UI" w:hAnsi="Segoe UI" w:cs="Segoe UI"/>
-          <w:color w:val="000000"/>
-          <w:sz w:val="20"/>
-          <w:szCs w:val="20"/>
-        </w:rPr>
-      </w:pPr>
-      <w:r>
-        <w:rPr>
-          <w:rFonts w:ascii="Segoe UI" w:hAnsi="Segoe UI" w:cs="Segoe UI"/>
-          <w:color w:val="000000"/>
-          <w:sz w:val="20"/>
-          <w:szCs w:val="20"/>
-        </w:rPr>
-        <w:t>int i = 1, j = 1;</w:t>
-      </w:r>
-    </w:p>
-    <w:p>
-      <w:pPr>
-        <w:autoSpaceDE w:val="0"/>
-        <w:autoSpaceDN w:val="0"/>
-        <w:adjustRightInd w:val="0"/>
-        <w:spacing w:after="0" w:line="240" w:lineRule="auto"/>
-        <w:ind w:left="720" w:firstLine="720"/>
-        <w:rPr>
-          <w:rFonts w:ascii="Segoe UI" w:hAnsi="Segoe UI" w:cs="Segoe UI"/>
-          <w:color w:val="000000"/>
-          <w:sz w:val="20"/>
-          <w:szCs w:val="20"/>
-        </w:rPr>
-      </w:pPr>
-      <w:r>
-        <w:rPr>
-          <w:rFonts w:ascii="Segoe UI" w:hAnsi="Segoe UI" w:cs="Segoe UI"/>
-          <w:color w:val="000000"/>
-          <w:sz w:val="20"/>
-          <w:szCs w:val="20"/>
-        </w:rPr>
-        <w:t>int a = i++ + j++ + i++ + j++;</w:t>
-      </w:r>
-    </w:p>
-    <w:p>
-      <w:pPr>
-        <w:pStyle w:val="ListParagraph"/>
-        <w:numPr>
-          <w:ilvl w:val="1"/>
-          <w:numId w:val="2"/>
-        </w:numPr>
-        <w:autoSpaceDE w:val="0"/>
-        <w:autoSpaceDN w:val="0"/>
-        <w:adjustRightInd w:val="0"/>
-        <w:spacing w:after="0" w:line="240" w:lineRule="auto"/>
-        <w:rPr>
-          <w:rFonts w:ascii="Segoe UI" w:hAnsi="Segoe UI" w:cs="Segoe UI"/>
-          <w:color w:val="000000"/>
-          <w:sz w:val="20"/>
-          <w:szCs w:val="20"/>
-        </w:rPr>
-      </w:pPr>
-      <w:r>
-        <w:rPr>
-          <w:rFonts w:ascii="Segoe UI" w:hAnsi="Segoe UI" w:cs="Segoe UI"/>
-          <w:color w:val="000000"/>
-          <w:sz w:val="20"/>
-          <w:szCs w:val="20"/>
-        </w:rPr>
-        <w:t>int i = 1, j = 1;</w:t>
-      </w:r>
-    </w:p>
-    <w:p>
-      <w:pPr>
-        <w:autoSpaceDE w:val="0"/>
-        <w:autoSpaceDN w:val="0"/>
-        <w:adjustRightInd w:val="0"/>
-        <w:spacing w:after="0" w:line="240" w:lineRule="auto"/>
-        <w:ind w:left="720" w:firstLine="720"/>
-        <w:rPr>
-          <w:rFonts w:ascii="Segoe UI" w:hAnsi="Segoe UI" w:cs="Segoe UI"/>
-          <w:color w:val="000000"/>
-          <w:sz w:val="20"/>
-          <w:szCs w:val="20"/>
-        </w:rPr>
-      </w:pPr>
-      <w:r>
-        <w:rPr>
-          <w:rFonts w:ascii="Segoe UI" w:hAnsi="Segoe UI" w:cs="Segoe UI"/>
-          <w:color w:val="000000"/>
-          <w:sz w:val="20"/>
-          <w:szCs w:val="20"/>
-        </w:rPr>
-        <w:t>int a = ++i + ++j + i++ + j++;</w:t>
-      </w:r>
-    </w:p>
-    <w:p>
-      <w:pPr>
-        <w:pStyle w:val="ListParagraph"/>
-        <w:numPr>
-          <w:ilvl w:val="1"/>
-          <w:numId w:val="2"/>
-        </w:numPr>
-        <w:autoSpaceDE w:val="0"/>
-        <w:autoSpaceDN w:val="0"/>
-        <w:adjustRightInd w:val="0"/>
-        <w:spacing w:after="0" w:line="240" w:lineRule="auto"/>
-        <w:rPr>
-          <w:rFonts w:ascii="Segoe UI" w:hAnsi="Segoe UI" w:cs="Segoe UI"/>
-          <w:color w:val="000000"/>
-          <w:sz w:val="20"/>
-          <w:szCs w:val="20"/>
-        </w:rPr>
-      </w:pPr>
-      <w:r>
-        <w:rPr>
-          <w:rFonts w:ascii="Segoe UI" w:hAnsi="Segoe UI" w:cs="Segoe UI"/>
-          <w:color w:val="000000"/>
-          <w:sz w:val="20"/>
-          <w:szCs w:val="20"/>
-        </w:rPr>
-        <w:t>int i = 1;</w:t>
-      </w:r>
-    </w:p>
-    <w:p>
-      <w:pPr>
-        <w:autoSpaceDE w:val="0"/>
-        <w:autoSpaceDN w:val="0"/>
-        <w:adjustRightInd w:val="0"/>
-        <w:spacing w:after="0" w:line="240" w:lineRule="auto"/>
-        <w:ind w:left="720" w:firstLine="720"/>
-        <w:rPr>
-          <w:rFonts w:ascii="Segoe UI" w:hAnsi="Segoe UI" w:cs="Segoe UI"/>
-          <w:color w:val="000000"/>
-          <w:sz w:val="20"/>
-          <w:szCs w:val="20"/>
-        </w:rPr>
-      </w:pPr>
-      <w:r>
-        <w:rPr>
-          <w:rFonts w:ascii="Segoe UI" w:hAnsi="Segoe UI" w:cs="Segoe UI"/>
-          <w:color w:val="000000"/>
-          <w:sz w:val="20"/>
-          <w:szCs w:val="20"/>
-        </w:rPr>
-        <w:t>i</w:t>
-      </w:r>
-      <w:r>
-        <w:rPr>
-          <w:rFonts w:ascii="Segoe UI" w:hAnsi="Segoe UI" w:cs="Segoe UI"/>
-          <w:color w:val="000000"/>
-          <w:sz w:val="20"/>
-          <w:szCs w:val="20"/>
-        </w:rPr>
-        <w:t>nt a = i++ + ++i - i-- - --</w:t>
-      </w:r>
-      <w:r>
-        <w:rPr>
-          <w:rFonts w:ascii="Segoe UI" w:hAnsi="Segoe UI" w:cs="Segoe UI"/>
-          <w:color w:val="000000"/>
-          <w:sz w:val="20"/>
-          <w:szCs w:val="20"/>
-        </w:rPr>
-        <w:t>i</w:t>
-      </w:r>
-      <w:r>
-        <w:rPr>
-          <w:rFonts w:ascii="Segoe UI" w:hAnsi="Segoe UI" w:cs="Segoe UI"/>
-          <w:color w:val="000000"/>
-          <w:sz w:val="20"/>
-          <w:szCs w:val="20"/>
-        </w:rPr>
-        <w:t>;</w:t>
-      </w:r>
-    </w:p>
-    <w:p>
-      <w:pPr>
-        <w:pStyle w:val="ListParagraph"/>
-        <w:numPr>
-          <w:ilvl w:val="1"/>
-          <w:numId w:val="2"/>
-        </w:numPr>
-        <w:autoSpaceDE w:val="0"/>
-        <w:autoSpaceDN w:val="0"/>
-        <w:adjustRightInd w:val="0"/>
-        <w:spacing w:after="0" w:line="240" w:lineRule="auto"/>
-        <w:rPr>
-          <w:rFonts w:ascii="Segoe UI" w:hAnsi="Segoe UI" w:cs="Segoe UI"/>
-          <w:color w:val="000000"/>
-          <w:sz w:val="20"/>
-          <w:szCs w:val="20"/>
-        </w:rPr>
-      </w:pPr>
-      <w:r>
-        <w:rPr>
-          <w:rFonts w:ascii="Segoe UI" w:hAnsi="Segoe UI" w:cs="Segoe UI"/>
-          <w:color w:val="000000"/>
-          <w:sz w:val="20"/>
-          <w:szCs w:val="20"/>
-        </w:rPr>
-        <w:t>int a = 10;</w:t>
-      </w:r>
-    </w:p>
-    <w:p>
-      <w:pPr>
-        <w:autoSpaceDE w:val="0"/>
-        <w:autoSpaceDN w:val="0"/>
-        <w:adjustRightInd w:val="0"/>
-        <w:spacing w:after="0" w:line="240" w:lineRule="auto"/>
-        <w:ind w:left="1080" w:firstLine="360"/>
-        <w:rPr>
-          <w:rFonts w:ascii="Segoe UI" w:hAnsi="Segoe UI" w:cs="Segoe UI"/>
-          <w:color w:val="000000"/>
-          <w:sz w:val="20"/>
-          <w:szCs w:val="20"/>
-        </w:rPr>
-      </w:pPr>
-      <w:r>
-        <w:rPr>
-          <w:rFonts w:ascii="Segoe UI" w:hAnsi="Segoe UI" w:cs="Segoe UI"/>
-          <w:color w:val="000000"/>
-          <w:sz w:val="20"/>
-          <w:szCs w:val="20"/>
-        </w:rPr>
-        <w:t>a += a++ + ++a;</w:t>
-      </w:r>
-    </w:p>
-    <w:p>
-      <w:pPr>
-        <w:pStyle w:val="ListParagraph"/>
-        <w:numPr>
-          <w:ilvl w:val="0"/>
-          <w:numId w:val="2"/>
-        </w:numPr>
-        <w:autoSpaceDE w:val="0"/>
-        <w:autoSpaceDN w:val="0"/>
-        <w:adjustRightInd w:val="0"/>
-        <w:spacing w:after="0" w:line="240" w:lineRule="auto"/>
-        <w:rPr>
-          <w:rFonts w:ascii="Segoe UI" w:hAnsi="Segoe UI" w:cs="Segoe UI"/>
-          <w:color w:val="000000"/>
-          <w:sz w:val="20"/>
-          <w:szCs w:val="20"/>
-        </w:rPr>
-      </w:pPr>
-      <w:r>
-        <w:rPr>
-          <w:rFonts w:ascii="Segoe UI" w:hAnsi="Segoe UI" w:cs="Segoe UI"/>
-          <w:color w:val="000000"/>
-          <w:sz w:val="20"/>
-          <w:szCs w:val="20"/>
-        </w:rPr>
-        <w:t>Kết quả của các dòng lệnh sau là gì:</w:t>
-      </w:r>
-    </w:p>
-    <w:p>
-      <w:pPr>
-        <w:autoSpaceDE w:val="0"/>
-        <w:autoSpaceDN w:val="0"/>
-        <w:adjustRightInd w:val="0"/>
-        <w:spacing w:after="0" w:line="240" w:lineRule="auto"/>
-        <w:ind w:left="720" w:firstLine="720"/>
-        <w:rPr>
-          <w:rFonts w:ascii="Segoe UI" w:hAnsi="Segoe UI" w:cs="Segoe UI"/>
-          <w:color w:val="000000"/>
-          <w:sz w:val="20"/>
-          <w:szCs w:val="20"/>
-        </w:rPr>
-      </w:pPr>
-      <w:r>
-        <w:rPr>
-          <w:rFonts w:ascii="Segoe UI" w:hAnsi="Segoe UI" w:cs="Segoe UI"/>
-          <w:color w:val="000000"/>
-          <w:sz w:val="20"/>
-          <w:szCs w:val="20"/>
-        </w:rPr>
-        <w:t>int i = 2;</w:t>
-      </w:r>
-    </w:p>
-    <w:p>
-      <w:pPr>
-        <w:autoSpaceDE w:val="0"/>
-        <w:autoSpaceDN w:val="0"/>
-        <w:adjustRightInd w:val="0"/>
-        <w:spacing w:after="0" w:line="240" w:lineRule="auto"/>
-        <w:ind w:left="720" w:firstLine="720"/>
-        <w:rPr>
-          <w:rFonts w:ascii="Segoe UI" w:hAnsi="Segoe UI" w:cs="Segoe UI"/>
-          <w:color w:val="000000"/>
-          <w:sz w:val="20"/>
-          <w:szCs w:val="20"/>
-        </w:rPr>
-      </w:pPr>
-      <w:r>
-        <w:rPr>
-          <w:rFonts w:ascii="Segoe UI" w:hAnsi="Segoe UI" w:cs="Segoe UI"/>
-          <w:color w:val="000000"/>
-          <w:sz w:val="20"/>
-          <w:szCs w:val="20"/>
-        </w:rPr>
-        <w:t>System.out.println(i++);</w:t>
+      <w:proofErr w:type="spellStart"/>
+      <w:r>
+        <w:t>Viết</w:t>
+      </w:r>
+      <w:proofErr w:type="spellEnd"/>
+      <w:r>
+        <w:t xml:space="preserve"> </w:t>
+      </w:r>
+      <w:proofErr w:type="spellStart"/>
+      <w:r>
+        <w:t>chương</w:t>
+      </w:r>
+      <w:proofErr w:type="spellEnd"/>
+      <w:r>
+        <w:t xml:space="preserve"> </w:t>
+      </w:r>
+      <w:proofErr w:type="spellStart"/>
+      <w:r>
+        <w:t>trình</w:t>
+      </w:r>
+      <w:proofErr w:type="spellEnd"/>
+      <w:r>
+        <w:t xml:space="preserve"> </w:t>
+      </w:r>
+      <w:proofErr w:type="spellStart"/>
+      <w:r>
+        <w:t>nhập</w:t>
+      </w:r>
+      <w:proofErr w:type="spellEnd"/>
+      <w:r>
+        <w:t xml:space="preserve"> </w:t>
+      </w:r>
+      <w:proofErr w:type="spellStart"/>
+      <w:r>
+        <w:t>vào</w:t>
+      </w:r>
+      <w:proofErr w:type="spellEnd"/>
+      <w:r>
+        <w:t xml:space="preserve"> </w:t>
+      </w:r>
+      <w:proofErr w:type="spellStart"/>
+      <w:r>
+        <w:t>tọa</w:t>
+      </w:r>
+      <w:proofErr w:type="spellEnd"/>
+      <w:r>
+        <w:t xml:space="preserve"> </w:t>
+      </w:r>
+      <w:proofErr w:type="spellStart"/>
+      <w:r>
+        <w:t>độ</w:t>
+      </w:r>
+      <w:proofErr w:type="spellEnd"/>
+      <w:r>
+        <w:t xml:space="preserve"> 2 </w:t>
+      </w:r>
+      <w:proofErr w:type="spellStart"/>
+      <w:r>
+        <w:t>điểm</w:t>
+      </w:r>
+      <w:proofErr w:type="spellEnd"/>
+      <w:r>
+        <w:t xml:space="preserve"> </w:t>
+      </w:r>
+      <w:proofErr w:type="spellStart"/>
+      <w:r>
+        <w:t>trong</w:t>
+      </w:r>
+      <w:proofErr w:type="spellEnd"/>
+      <w:r>
+        <w:t xml:space="preserve"> </w:t>
+      </w:r>
+      <w:proofErr w:type="spellStart"/>
+      <w:r>
+        <w:t>mặt</w:t>
+      </w:r>
+      <w:proofErr w:type="spellEnd"/>
+      <w:r>
+        <w:t xml:space="preserve"> </w:t>
+      </w:r>
+      <w:proofErr w:type="spellStart"/>
+      <w:r>
+        <w:t>phẳ</w:t>
+      </w:r>
+      <w:r>
+        <w:t>ng</w:t>
+      </w:r>
+      <w:proofErr w:type="spellEnd"/>
+      <w:r>
+        <w:t xml:space="preserve"> oxy </w:t>
+      </w:r>
+      <w:proofErr w:type="spellStart"/>
+      <w:r>
+        <w:t>và</w:t>
+      </w:r>
+      <w:proofErr w:type="spellEnd"/>
+      <w:r>
+        <w:t xml:space="preserve"> </w:t>
+      </w:r>
+      <w:proofErr w:type="spellStart"/>
+      <w:r>
+        <w:t>tính</w:t>
+      </w:r>
+      <w:proofErr w:type="spellEnd"/>
+      <w:r>
+        <w:t xml:space="preserve"> </w:t>
+      </w:r>
+      <w:proofErr w:type="spellStart"/>
+      <w:r>
+        <w:t>khoảng</w:t>
+      </w:r>
+      <w:proofErr w:type="spellEnd"/>
+      <w:r>
+        <w:t xml:space="preserve"> </w:t>
+      </w:r>
+      <w:proofErr w:type="spellStart"/>
+      <w:r>
+        <w:t>cách</w:t>
+      </w:r>
+      <w:proofErr w:type="spellEnd"/>
+      <w:r>
+        <w:t xml:space="preserve"> </w:t>
+      </w:r>
+      <w:proofErr w:type="spellStart"/>
+      <w:r>
+        <w:t>giữa</w:t>
+      </w:r>
+      <w:proofErr w:type="spellEnd"/>
+      <w:r>
+        <w:t xml:space="preserve"> 2 </w:t>
+      </w:r>
+      <w:proofErr w:type="spellStart"/>
+      <w:r>
+        <w:t>điểm</w:t>
+      </w:r>
+      <w:proofErr w:type="spellEnd"/>
+      <w:r>
+        <w:t xml:space="preserve"> </w:t>
+      </w:r>
+      <w:proofErr w:type="spellStart"/>
+      <w:r>
+        <w:t>trên</w:t>
+      </w:r>
+      <w:proofErr w:type="spellEnd"/>
+      <w:r>
+        <w:t>.</w:t>
       </w:r>
       <w:bookmarkStart w:id="0" w:name="_GoBack"/>
       <w:bookmarkEnd w:id="0"/>
-    </w:p>
-    <w:p>
-      <w:pPr>
-        <w:autoSpaceDE w:val="0"/>
-        <w:autoSpaceDN w:val="0"/>
-        <w:adjustRightInd w:val="0"/>
-        <w:spacing w:after="0" w:line="240" w:lineRule="auto"/>
-        <w:ind w:left="720" w:firstLine="720"/>
-        <w:rPr>
-          <w:rFonts w:ascii="Segoe UI" w:hAnsi="Segoe UI" w:cs="Segoe UI"/>
-          <w:color w:val="000000"/>
-          <w:sz w:val="20"/>
-          <w:szCs w:val="20"/>
-        </w:rPr>
-      </w:pPr>
-      <w:r>
-        <w:rPr>
-          <w:rFonts w:ascii="Segoe UI" w:hAnsi="Segoe UI" w:cs="Segoe UI"/>
-          <w:color w:val="000000"/>
-          <w:sz w:val="20"/>
-          <w:szCs w:val="20"/>
-        </w:rPr>
-        <w:t>System.out.println(++i);</w:t>
-      </w:r>
     </w:p>
     <w:sectPr>
       <w:pgSz w:w="12240" w:h="15840"/>
@@ -654,8 +857,8 @@
 </file>
 
 <file path=word/numbering.xml><?xml version="1.0" encoding="utf-8"?>
-<w:numbering xmlns:wpc="http://schemas.microsoft.com/office/word/2010/wordprocessingCanvas" xmlns:cx="http://schemas.microsoft.com/office/drawing/2014/chartex" xmlns:mc="http://schemas.openxmlformats.org/markup-compatibility/2006" xmlns:o="urn:schemas-microsoft-com:office:office" xmlns:r="http://schemas.openxmlformats.org/officeDocument/2006/relationships" xmlns:m="http://schemas.openxmlformats.org/officeDocument/2006/math" xmlns:v="urn:schemas-microsoft-com:vml" xmlns:wp14="http://schemas.microsoft.com/office/word/2010/wordprocessingDrawing" xmlns:wp="http://schemas.openxmlformats.org/drawingml/2006/wordprocessingDrawing" xmlns:w10="urn:schemas-microsoft-com:office:word" xmlns:w="http://schemas.openxmlformats.org/wordprocessingml/2006/main" xmlns:w14="http://schemas.microsoft.com/office/word/2010/wordml" xmlns:w15="http://schemas.microsoft.com/office/word/2012/wordml" xmlns:w16se="http://schemas.microsoft.com/office/word/2015/wordml/symex" xmlns:wpg="http://schemas.microsoft.com/office/word/2010/wordprocessingGroup" xmlns:wpi="http://schemas.microsoft.com/office/word/2010/wordprocessingInk" xmlns:wne="http://schemas.microsoft.com/office/word/2006/wordml" xmlns:wps="http://schemas.microsoft.com/office/word/2010/wordprocessingShape" mc:Ignorable="w14 w15 w16se wp14">
-  <w:abstractNum w:abstractNumId="0" w15:restartNumberingAfterBreak="0">
+<w:numbering xmlns:wpc="http://schemas.microsoft.com/office/word/2010/wordprocessingCanvas" xmlns:mc="http://schemas.openxmlformats.org/markup-compatibility/2006" xmlns:o="urn:schemas-microsoft-com:office:office" xmlns:r="http://schemas.openxmlformats.org/officeDocument/2006/relationships" xmlns:m="http://schemas.openxmlformats.org/officeDocument/2006/math" xmlns:v="urn:schemas-microsoft-com:vml" xmlns:wp14="http://schemas.microsoft.com/office/word/2010/wordprocessingDrawing" xmlns:wp="http://schemas.openxmlformats.org/drawingml/2006/wordprocessingDrawing" xmlns:w10="urn:schemas-microsoft-com:office:word" xmlns:w="http://schemas.openxmlformats.org/wordprocessingml/2006/main" xmlns:w14="http://schemas.microsoft.com/office/word/2010/wordml" xmlns:w15="http://schemas.microsoft.com/office/word/2012/wordml" xmlns:wpg="http://schemas.microsoft.com/office/word/2010/wordprocessingGroup" xmlns:wpi="http://schemas.microsoft.com/office/word/2010/wordprocessingInk" xmlns:wne="http://schemas.microsoft.com/office/word/2006/wordml" xmlns:wps="http://schemas.microsoft.com/office/word/2010/wordprocessingShape" mc:Ignorable="w14 w15 wp14">
+  <w:abstractNum w:abstractNumId="0">
     <w:nsid w:val="11022977"/>
     <w:multiLevelType w:val="hybridMultilevel"/>
     <w:tmpl w:val="BC76AC9A"/>
@@ -744,7 +947,7 @@
       </w:pPr>
     </w:lvl>
   </w:abstractNum>
-  <w:abstractNum w:abstractNumId="1" w15:restartNumberingAfterBreak="0">
+  <w:abstractNum w:abstractNumId="1">
     <w:nsid w:val="368676EC"/>
     <w:multiLevelType w:val="hybridMultilevel"/>
     <w:tmpl w:val="4FBC6536"/>
@@ -833,7 +1036,7 @@
       </w:pPr>
     </w:lvl>
   </w:abstractNum>
-  <w:abstractNum w:abstractNumId="2" w15:restartNumberingAfterBreak="0">
+  <w:abstractNum w:abstractNumId="2">
     <w:nsid w:val="53E70FB5"/>
     <w:multiLevelType w:val="hybridMultilevel"/>
     <w:tmpl w:val="976E052E"/>
@@ -919,7 +1122,7 @@
       </w:pPr>
     </w:lvl>
   </w:abstractNum>
-  <w:abstractNum w:abstractNumId="3" w15:restartNumberingAfterBreak="0">
+  <w:abstractNum w:abstractNumId="3">
     <w:nsid w:val="59857B57"/>
     <w:multiLevelType w:val="hybridMultilevel"/>
     <w:tmpl w:val="1E82BBB4"/>
@@ -1021,7 +1224,7 @@
 </file>
 
 <file path=word/styles.xml><?xml version="1.0" encoding="utf-8"?>
-<w:styles xmlns:mc="http://schemas.openxmlformats.org/markup-compatibility/2006" xmlns:r="http://schemas.openxmlformats.org/officeDocument/2006/relationships" xmlns:w="http://schemas.openxmlformats.org/wordprocessingml/2006/main" xmlns:w14="http://schemas.microsoft.com/office/word/2010/wordml" xmlns:w15="http://schemas.microsoft.com/office/word/2012/wordml" xmlns:w16se="http://schemas.microsoft.com/office/word/2015/wordml/symex" mc:Ignorable="w14 w15 w16se">
+<w:styles xmlns:mc="http://schemas.openxmlformats.org/markup-compatibility/2006" xmlns:r="http://schemas.openxmlformats.org/officeDocument/2006/relationships" xmlns:w="http://schemas.openxmlformats.org/wordprocessingml/2006/main" xmlns:w14="http://schemas.microsoft.com/office/word/2010/wordml" xmlns:w15="http://schemas.microsoft.com/office/word/2012/wordml" mc:Ignorable="w14 w15">
   <w:docDefaults>
     <w:rPrDefault>
       <w:rPr>

</xml_diff>